<commit_message>
nota dinas pemberitahuan pemenang
</commit_message>
<xml_diff>
--- a/templates/14b Nota Dinas Pemberitahuan Pemenang.docx
+++ b/templates/14b Nota Dinas Pemberitahuan Pemenang.docx
@@ -230,6 +230,7 @@
           <w:rFonts w:ascii="Tahoma" w:hAnsi="Tahoma"/>
           <w:color w:val="000000"/>
           <w:sz w:val="22"/>
+          <w:lang w:val="id-ID"/>
         </w:rPr>
       </w:pPr>
       <w:r>
@@ -930,6 +931,7 @@
           <w:rFonts w:ascii="Tahoma" w:hAnsi="Tahoma"/>
           <w:color w:val="000000"/>
           <w:sz w:val="22"/>
+          <w:lang w:val="id-ID"/>
         </w:rPr>
       </w:pPr>
       <w:r>
@@ -940,24 +942,7 @@
           <w:highlight w:val="cyan"/>
           <w:lang w:val="id-ID"/>
         </w:rPr>
-        <w:t>#pejabat/panitia#</w:t>
-      </w:r>
-      <w:r>
-        <w:rPr>
-          <w:rFonts w:ascii="Tahoma" w:hAnsi="Tahoma"/>
-          <w:color w:val="000000"/>
-          <w:sz w:val="22"/>
-        </w:rPr>
-        <w:t xml:space="preserve"> PENGADAAN </w:t>
-      </w:r>
-      <w:r>
-        <w:rPr>
-          <w:rFonts w:ascii="Tahoma" w:hAnsi="Tahoma"/>
-          <w:color w:val="000000"/>
-          <w:sz w:val="22"/>
-          <w:highlight w:val="cyan"/>
-        </w:rPr>
-        <w:t>#namapeng</w:t>
+        <w:t>#pejabat_</w:t>
       </w:r>
       <w:r>
         <w:rPr>
@@ -967,16 +952,33 @@
           <w:highlight w:val="cyan"/>
           <w:lang w:val="id-ID"/>
         </w:rPr>
-        <w:t>adaan</w:t>
-      </w:r>
-      <w:r>
-        <w:rPr>
-          <w:rFonts w:ascii="Tahoma" w:hAnsi="Tahoma"/>
-          <w:color w:val="000000"/>
-          <w:sz w:val="22"/>
-          <w:highlight w:val="cyan"/>
-        </w:rPr>
-        <w:t>#</w:t>
+        <w:t>panitia#</w:t>
+      </w:r>
+      <w:r>
+        <w:rPr>
+          <w:rFonts w:ascii="Tahoma" w:hAnsi="Tahoma"/>
+          <w:color w:val="000000"/>
+          <w:sz w:val="22"/>
+        </w:rPr>
+        <w:t xml:space="preserve"> </w:t>
+      </w:r>
+      <w:r>
+        <w:rPr>
+          <w:rFonts w:ascii="Tahoma" w:hAnsi="Tahoma"/>
+          <w:color w:val="000000"/>
+          <w:sz w:val="22"/>
+          <w:lang w:val="id-ID"/>
+        </w:rPr>
+        <w:t>PENGADAAN BARANG/</w:t>
+      </w:r>
+      <w:r>
+        <w:rPr>
+          <w:rFonts w:ascii="Tahoma" w:hAnsi="Tahoma"/>
+          <w:color w:val="000000"/>
+          <w:sz w:val="22"/>
+          <w:lang w:val="id-ID"/>
+        </w:rPr>
+        <w:t>JASA</w:t>
       </w:r>
     </w:p>
     <w:p>
@@ -1202,7 +1204,7 @@
           <v:imagedata r:id="rId1" o:title=""/>
           <w10:wrap type="topAndBottom"/>
         </v:shape>
-        <o:OLEObject Type="Embed" ProgID="PBrush" ShapeID="_x0000_s2050" DrawAspect="Content" ObjectID="_1434757241" r:id="rId2"/>
+        <o:OLEObject Type="Embed" ProgID="PBrush" ShapeID="_x0000_s2050" DrawAspect="Content" ObjectID="_1434788261" r:id="rId2"/>
       </w:pict>
     </w:r>
     <w:r>

</xml_diff>

<commit_message>
perbaiki dokumen nota dinas pemberitahuan pemenang
</commit_message>
<xml_diff>
--- a/templates/14b Nota Dinas Pemberitahuan Pemenang.docx
+++ b/templates/14b Nota Dinas Pemberitahuan Pemenang.docx
@@ -173,62 +173,18 @@
           <w:rFonts w:ascii="Tahoma" w:hAnsi="Tahoma"/>
           <w:color w:val="000000"/>
           <w:sz w:val="22"/>
-        </w:rPr>
-        <w:t xml:space="preserve">Sehubungan dengan </w:t>
+          <w:highlight w:val="cyan"/>
+          <w:lang w:val="id-ID"/>
+        </w:rPr>
+        <w:t>#kalimatundaganpqatauspph#</w:t>
       </w:r>
       <w:r>
         <w:rPr>
           <w:rFonts w:ascii="Tahoma" w:hAnsi="Tahoma"/>
           <w:color w:val="000000"/>
           <w:sz w:val="22"/>
-          <w:lang w:val="id-ID"/>
-        </w:rPr>
-        <w:t xml:space="preserve"> Surat Permintaan Penawaran Harga No. </w:t>
-      </w:r>
-      <w:r>
-        <w:rPr>
-          <w:rFonts w:ascii="Tahoma" w:hAnsi="Tahoma"/>
-          <w:sz w:val="22"/>
-          <w:highlight w:val="cyan"/>
-          <w:lang w:val="id-ID"/>
-        </w:rPr>
-        <w:t>#nosupph#</w:t>
-      </w:r>
-      <w:r>
-        <w:rPr>
-          <w:rFonts w:ascii="Tahoma" w:hAnsi="Tahoma"/>
-          <w:sz w:val="22"/>
-          <w:lang w:val="id-ID"/>
-        </w:rPr>
-        <w:t>,</w:t>
-      </w:r>
-      <w:r>
-        <w:rPr>
-          <w:rFonts w:ascii="Tahoma" w:hAnsi="Tahoma"/>
-          <w:color w:val="000000"/>
-          <w:sz w:val="22"/>
-          <w:lang w:val="id-ID"/>
-        </w:rPr>
-        <w:t xml:space="preserve"> tanggal </w:t>
-      </w:r>
-      <w:r>
-        <w:rPr>
-          <w:rFonts w:ascii="Tahoma" w:hAnsi="Tahoma"/>
-          <w:color w:val="000000"/>
-          <w:sz w:val="22"/>
-          <w:highlight w:val="cyan"/>
-          <w:lang w:val="id-ID"/>
-        </w:rPr>
-        <w:t>#tglsupph#</w:t>
-      </w:r>
-      <w:r>
-        <w:rPr>
-          <w:rFonts w:ascii="Tahoma" w:hAnsi="Tahoma"/>
-          <w:color w:val="000000"/>
-          <w:sz w:val="22"/>
-          <w:lang w:val="id-ID"/>
-        </w:rPr>
-        <w:t xml:space="preserve">, </w:t>
+        </w:rPr>
+        <w:t xml:space="preserve"> </w:t>
       </w:r>
       <w:bookmarkStart w:id="0" w:name="_GoBack"/>
       <w:bookmarkEnd w:id="0"/>
@@ -1821,7 +1777,7 @@
           <v:imagedata r:id="rId1" o:title=""/>
           <w10:wrap type="topAndBottom"/>
         </v:shape>
-        <o:OLEObject Type="Embed" ProgID="PBrush" ShapeID="_x0000_s2050" DrawAspect="Content" ObjectID="_1436181446" r:id="rId2"/>
+        <o:OLEObject Type="Embed" ProgID="PBrush" ShapeID="_x0000_s2050" DrawAspect="Content" ObjectID="_1436254864" r:id="rId2"/>
       </w:pict>
     </w:r>
     <w:r>

</xml_diff>